<commit_message>
Assignmnet 1 Cmpleted 2
Assignmnet 1 Completed 2
</commit_message>
<xml_diff>
--- a/Assignment 1/Assignment_1  Docs File.docx
+++ b/Assignment 1/Assignment_1  Docs File.docx
@@ -2214,25 +2214,7 @@
           <w:sz w:val="24"/>
           <w:szCs w:val="24"/>
         </w:rPr>
-        <w:t>Answer N</w:t>
-      </w:r>
-      <w:r>
-        <w:rPr>
-          <w:b/>
-          <w:bCs/>
-          <w:sz w:val="24"/>
-          <w:szCs w:val="24"/>
-        </w:rPr>
-        <w:t>u</w:t>
-      </w:r>
-      <w:r>
-        <w:rPr>
-          <w:b/>
-          <w:bCs/>
-          <w:sz w:val="24"/>
-          <w:szCs w:val="24"/>
-        </w:rPr>
-        <w:t xml:space="preserve">mber </w:t>
+        <w:t xml:space="preserve">Answer Number </w:t>
       </w:r>
       <w:proofErr w:type="gramStart"/>
       <w:r>
@@ -2354,6 +2336,7 @@
     <w:p>
       <w:pPr>
         <w:spacing w:before="220"/>
+        <w:ind w:left="720" w:firstLine="720"/>
         <w:rPr>
           <w:sz w:val="24"/>
           <w:szCs w:val="24"/>
@@ -3037,6 +3020,7 @@
   <w:style w:type="character" w:default="1" w:styleId="DefaultParagraphFont">
     <w:name w:val="Default Paragraph Font"/>
     <w:uiPriority w:val="1"/>
+    <w:semiHidden/>
     <w:unhideWhenUsed/>
   </w:style>
   <w:style w:type="table" w:default="1" w:styleId="TableNormal">

</xml_diff>